<commit_message>
(C# docs) Fix download link
[git-p4: depot-paths = "//depot/code/antlrcs/main/": change = 9008]
</commit_message>
<xml_diff>
--- a/ANTLRCSharpDocumentation.docx
+++ b/ANTLRCSharpDocumentation.docx
@@ -31,10 +31,7 @@
         <w:t xml:space="preserve">This document gives a basic overview of using ANTLR and its </w:t>
       </w:r>
       <w:r>
-        <w:t>CSharp2 or</w:t>
-      </w:r>
-      <w:r>
-        <w:t xml:space="preserve"> </w:t>
+        <w:t xml:space="preserve">CSharp2 or </w:t>
       </w:r>
       <w:r>
         <w:t>CSharp3 target with C# projects in Visual Studio.</w:t>
@@ -453,13 +450,7 @@
     </w:p>
     <w:p>
       <w:r>
-        <w:t xml:space="preserve">The extensions can be downloaded from the </w:t>
-      </w:r>
-      <w:r>
-        <w:t>Visual Studio Gallery</w:t>
-      </w:r>
-      <w:r>
-        <w:t>.</w:t>
+        <w:t>The extensions can be downloaded from the Visual Studio Gallery.</w:t>
       </w:r>
     </w:p>
     <w:p>
@@ -574,11 +565,9 @@
         <w:pStyle w:val="Caption"/>
       </w:pPr>
       <w:bookmarkStart w:id="0" w:name="_Ref280786803"/>
-      <w:proofErr w:type="gramStart"/>
       <w:r>
         <w:t xml:space="preserve">Figure </w:t>
       </w:r>
-      <w:proofErr w:type="gramEnd"/>
       <w:r>
         <w:fldChar w:fldCharType="begin"/>
       </w:r>
@@ -601,13 +590,8 @@
         <w:fldChar w:fldCharType="end"/>
       </w:r>
       <w:bookmarkEnd w:id="0"/>
-      <w:proofErr w:type="gramStart"/>
-      <w:r>
-        <w:t>.</w:t>
-      </w:r>
-      <w:proofErr w:type="gramEnd"/>
-      <w:r>
-        <w:t xml:space="preserve"> Syntax highlighting for ANTLR grammars</w:t>
+      <w:r>
+        <w:t>. Syntax highlighting for ANTLR grammars</w:t>
       </w:r>
     </w:p>
     <w:p>
@@ -667,11 +651,9 @@
         <w:pStyle w:val="Caption"/>
       </w:pPr>
       <w:bookmarkStart w:id="1" w:name="_Ref280786808"/>
-      <w:proofErr w:type="gramStart"/>
       <w:r>
         <w:t xml:space="preserve">Figure </w:t>
       </w:r>
-      <w:proofErr w:type="gramEnd"/>
       <w:r>
         <w:fldChar w:fldCharType="begin"/>
       </w:r>
@@ -694,13 +676,8 @@
         <w:fldChar w:fldCharType="end"/>
       </w:r>
       <w:bookmarkEnd w:id="1"/>
-      <w:proofErr w:type="gramStart"/>
-      <w:r>
-        <w:t>.</w:t>
-      </w:r>
-      <w:proofErr w:type="gramEnd"/>
-      <w:r>
-        <w:t xml:space="preserve"> Editor navigation bars for parser and lexer rules</w:t>
+      <w:r>
+        <w:t>. Editor navigation bars for parser and lexer rules</w:t>
       </w:r>
     </w:p>
     <w:p>
@@ -768,11 +745,9 @@
         <w:pStyle w:val="Caption"/>
       </w:pPr>
       <w:bookmarkStart w:id="2" w:name="_Ref285560304"/>
-      <w:proofErr w:type="gramStart"/>
       <w:r>
         <w:t xml:space="preserve">Figure </w:t>
       </w:r>
-      <w:proofErr w:type="gramEnd"/>
       <w:r>
         <w:fldChar w:fldCharType="begin"/>
       </w:r>
@@ -795,13 +770,8 @@
         <w:fldChar w:fldCharType="end"/>
       </w:r>
       <w:bookmarkEnd w:id="2"/>
-      <w:proofErr w:type="gramStart"/>
-      <w:r>
-        <w:t>.</w:t>
-      </w:r>
-      <w:proofErr w:type="gramEnd"/>
-      <w:r>
-        <w:t xml:space="preserve"> </w:t>
+      <w:r>
+        <w:t xml:space="preserve">. </w:t>
       </w:r>
       <w:proofErr w:type="spellStart"/>
       <w:r>
@@ -876,11 +846,9 @@
         <w:pStyle w:val="Caption"/>
       </w:pPr>
       <w:bookmarkStart w:id="3" w:name="_Ref285560308"/>
-      <w:proofErr w:type="gramStart"/>
       <w:r>
         <w:t xml:space="preserve">Figure </w:t>
       </w:r>
-      <w:proofErr w:type="gramEnd"/>
       <w:r>
         <w:fldChar w:fldCharType="begin"/>
       </w:r>
@@ -903,13 +871,8 @@
         <w:fldChar w:fldCharType="end"/>
       </w:r>
       <w:bookmarkEnd w:id="3"/>
-      <w:proofErr w:type="gramStart"/>
-      <w:r>
-        <w:t>.</w:t>
-      </w:r>
-      <w:proofErr w:type="gramEnd"/>
-      <w:r>
-        <w:t xml:space="preserve"> IntelliSense autocomplete for ANTLR v3 grammars</w:t>
+      <w:r>
+        <w:t>. IntelliSense autocomplete for ANTLR v3 grammars</w:t>
       </w:r>
     </w:p>
     <w:p>
@@ -969,11 +932,9 @@
         <w:pStyle w:val="Caption"/>
       </w:pPr>
       <w:bookmarkStart w:id="4" w:name="_Ref280786818"/>
-      <w:proofErr w:type="gramStart"/>
       <w:r>
         <w:t xml:space="preserve">Figure </w:t>
       </w:r>
-      <w:proofErr w:type="gramEnd"/>
       <w:r>
         <w:fldChar w:fldCharType="begin"/>
       </w:r>
@@ -996,13 +957,8 @@
         <w:fldChar w:fldCharType="end"/>
       </w:r>
       <w:bookmarkEnd w:id="4"/>
-      <w:proofErr w:type="gramStart"/>
-      <w:r>
-        <w:t>.</w:t>
-      </w:r>
-      <w:proofErr w:type="gramEnd"/>
-      <w:r>
-        <w:t xml:space="preserve"> ANTLR project item templates for Visual C# projects</w:t>
+      <w:r>
+        <w:t>. ANTLR project item templates for Visual C# projects</w:t>
       </w:r>
     </w:p>
     <w:p>
@@ -1070,25 +1026,33 @@
         <w:pStyle w:val="Caption"/>
       </w:pPr>
       <w:bookmarkStart w:id="5" w:name="_Ref299802902"/>
-      <w:proofErr w:type="gramStart"/>
       <w:r>
         <w:t xml:space="preserve">Figure </w:t>
       </w:r>
-      <w:fldSimple w:instr=" SEQ Figure \* ARABIC ">
-        <w:r>
-          <w:rPr>
-            <w:noProof/>
-          </w:rPr>
-          <w:t>6</w:t>
-        </w:r>
-      </w:fldSimple>
+      <w:r>
+        <w:fldChar w:fldCharType="begin"/>
+      </w:r>
+      <w:r>
+        <w:instrText xml:space="preserve"> SEQ Figure \* ARABIC </w:instrText>
+      </w:r>
+      <w:r>
+        <w:fldChar w:fldCharType="separate"/>
+      </w:r>
+      <w:r>
+        <w:rPr>
+          <w:noProof/>
+        </w:rPr>
+        <w:t>6</w:t>
+      </w:r>
+      <w:r>
+        <w:rPr>
+          <w:noProof/>
+        </w:rPr>
+        <w:fldChar w:fldCharType="end"/>
+      </w:r>
       <w:bookmarkEnd w:id="5"/>
       <w:r>
-        <w:t>.</w:t>
-      </w:r>
-      <w:proofErr w:type="gramEnd"/>
-      <w:r>
-        <w:t xml:space="preserve"> </w:t>
+        <w:t xml:space="preserve">. </w:t>
       </w:r>
       <w:proofErr w:type="spellStart"/>
       <w:r>
@@ -1180,18 +1144,18 @@
         <w:pStyle w:val="ListParagraph"/>
         <w:numPr>
           <w:ilvl w:val="0"/>
-          <w:numId w:val="12"/>
+          <w:numId w:val="20"/>
         </w:numPr>
       </w:pPr>
       <w:r>
-        <w:t xml:space="preserve">Download the ANTLR C# port from the following location: </w:t>
+        <w:t xml:space="preserve">Download either the “Bootstrap” or “Tool” ANTLR C# port from the following location: </w:t>
       </w:r>
       <w:hyperlink r:id="rId17" w:history="1">
         <w:r>
           <w:rPr>
             <w:rStyle w:val="Hyperlink"/>
           </w:rPr>
-          <w:t>http://www.tunnelvisionlabs.com/downloads/antlr/antlr-dotnet-csharp3bootstrap-3.3.1.7705.7z</w:t>
+          <w:t>http://www.antlr.org/wiki/display/ANTLR3/Antlr3CSharpReleases</w:t>
         </w:r>
       </w:hyperlink>
     </w:p>
@@ -1206,6 +1170,8 @@
       <w:r>
         <w:t>Extract the files to C:\dev\CoolTool\Reference\Antlr.</w:t>
       </w:r>
+      <w:bookmarkStart w:id="7" w:name="_GoBack"/>
+      <w:bookmarkEnd w:id="7"/>
     </w:p>
     <w:p>
       <w:r>
@@ -1280,7 +1246,6 @@
       </w:pPr>
       <w:proofErr w:type="spellStart"/>
       <w:r>
-        <w:lastRenderedPageBreak/>
         <w:t>CodeGen</w:t>
       </w:r>
       <w:proofErr w:type="spellEnd"/>
@@ -1297,6 +1262,7 @@
         </w:numPr>
       </w:pPr>
       <w:r>
+        <w:lastRenderedPageBreak/>
         <w:t>Targets\...</w:t>
       </w:r>
     </w:p>
@@ -1461,7 +1427,7 @@
           <w:numId w:val="13"/>
         </w:numPr>
       </w:pPr>
-      <w:bookmarkStart w:id="7" w:name="_Ref280561956"/>
+      <w:bookmarkStart w:id="8" w:name="_Ref280561956"/>
       <w:r>
         <w:t>For reference, locate the following line:</w:t>
       </w:r>
@@ -1731,7 +1697,7 @@
           </mc:Fallback>
         </mc:AlternateContent>
       </w:r>
-      <w:bookmarkEnd w:id="7"/>
+      <w:bookmarkEnd w:id="8"/>
     </w:p>
     <w:p>
       <w:pPr>
@@ -2656,7 +2622,7 @@
       <w:pPr>
         <w:pStyle w:val="Caption"/>
       </w:pPr>
-      <w:bookmarkStart w:id="8" w:name="_Ref280562253"/>
+      <w:bookmarkStart w:id="9" w:name="_Ref280562253"/>
       <w:proofErr w:type="gramStart"/>
       <w:r>
         <w:t>Figure</w:t>
@@ -2664,30 +2630,15 @@
       <w:r>
         <w:t xml:space="preserve"> </w:t>
       </w:r>
-      <w:proofErr w:type="gramEnd"/>
-      <w:r>
-        <w:fldChar w:fldCharType="begin"/>
-      </w:r>
-      <w:r>
-        <w:instrText xml:space="preserve"> SEQ Figure \* ARABIC </w:instrText>
-      </w:r>
-      <w:r>
-        <w:fldChar w:fldCharType="separate"/>
-      </w:r>
-      <w:r>
-        <w:rPr>
-          <w:noProof/>
-        </w:rPr>
-        <w:t>7</w:t>
-      </w:r>
-      <w:r>
-        <w:rPr>
-          <w:noProof/>
-        </w:rPr>
-        <w:fldChar w:fldCharType="end"/>
-      </w:r>
-      <w:bookmarkEnd w:id="8"/>
-      <w:proofErr w:type="gramStart"/>
+      <w:fldSimple w:instr=" SEQ Figure \* ARABIC ">
+        <w:r>
+          <w:rPr>
+            <w:noProof/>
+          </w:rPr>
+          <w:t>7</w:t>
+        </w:r>
+      </w:fldSimple>
+      <w:bookmarkEnd w:id="9"/>
       <w:r>
         <w:t>.</w:t>
       </w:r>
@@ -2711,14 +2662,14 @@
           <w:lang w:eastAsia="zh-CN" w:bidi="ar-SA"/>
         </w:rPr>
       </w:pPr>
-      <w:bookmarkStart w:id="9" w:name="_Ref280786319"/>
+      <w:bookmarkStart w:id="10" w:name="_Ref280786319"/>
       <w:r>
         <w:rPr>
           <w:lang w:eastAsia="zh-CN" w:bidi="ar-SA"/>
         </w:rPr>
         <w:t>Adding a Reference to the CSharp3 Runtime</w:t>
       </w:r>
-      <w:bookmarkEnd w:id="9"/>
+      <w:bookmarkEnd w:id="10"/>
     </w:p>
     <w:p>
       <w:pPr>
@@ -2798,11 +2749,11 @@
       <w:pPr>
         <w:pStyle w:val="Heading1"/>
       </w:pPr>
-      <w:bookmarkStart w:id="10" w:name="_Ref280786301"/>
+      <w:bookmarkStart w:id="11" w:name="_Ref280786301"/>
       <w:r>
         <w:t>Grammars</w:t>
       </w:r>
-      <w:bookmarkEnd w:id="10"/>
+      <w:bookmarkEnd w:id="11"/>
     </w:p>
     <w:p>
       <w:r>
@@ -3143,27 +3094,14 @@
       <w:r>
         <w:t xml:space="preserve">Table </w:t>
       </w:r>
-      <w:r>
-        <w:fldChar w:fldCharType="begin"/>
-      </w:r>
-      <w:r>
-        <w:instrText xml:space="preserve"> SEQ Table \* ARABIC </w:instrText>
-      </w:r>
-      <w:r>
-        <w:fldChar w:fldCharType="separate"/>
-      </w:r>
-      <w:r>
-        <w:rPr>
-          <w:noProof/>
-        </w:rPr>
-        <w:t>1</w:t>
-      </w:r>
-      <w:r>
-        <w:rPr>
-          <w:noProof/>
-        </w:rPr>
-        <w:fldChar w:fldCharType="end"/>
-      </w:r>
+      <w:fldSimple w:instr=" SEQ Table \* ARABIC ">
+        <w:r>
+          <w:rPr>
+            <w:noProof/>
+          </w:rPr>
+          <w:t>1</w:t>
+        </w:r>
+      </w:fldSimple>
       <w:r>
         <w:t>.</w:t>
       </w:r>
@@ -4201,55 +4139,26 @@
                                 <w:szCs w:val="16"/>
                                 <w:lang w:bidi="ar-SA"/>
                               </w:rPr>
-                              <w:t>@</w:t>
-                            </w:r>
-                            <w:r>
-                              <w:rPr>
-                                <w:rFonts w:ascii="Consolas" w:hAnsi="Consolas" w:cs="Consolas"/>
-                                <w:color w:val="808080"/>
+                              <w:t>@modifier</w:t>
+                            </w:r>
+                            <w:r>
+                              <w:rPr>
+                                <w:rFonts w:ascii="Consolas" w:hAnsi="Consolas" w:cs="Consolas"/>
                                 <w:sz w:val="16"/>
                                 <w:szCs w:val="16"/>
                                 <w:lang w:bidi="ar-SA"/>
                               </w:rPr>
-                              <w:t>m</w:t>
-                            </w:r>
-                            <w:r>
-                              <w:rPr>
-                                <w:rFonts w:ascii="Consolas" w:hAnsi="Consolas" w:cs="Consolas"/>
-                                <w:color w:val="808080"/>
+                              <w:t>{</w:t>
+                            </w:r>
+                            <w:proofErr w:type="gramEnd"/>
+                            <w:r>
+                              <w:rPr>
+                                <w:rFonts w:ascii="Consolas" w:hAnsi="Consolas" w:cs="Consolas"/>
                                 <w:sz w:val="16"/>
                                 <w:szCs w:val="16"/>
                                 <w:lang w:bidi="ar-SA"/>
                               </w:rPr>
-                              <w:t>odifier</w:t>
-                            </w:r>
-                            <w:r>
-                              <w:rPr>
-                                <w:rFonts w:ascii="Consolas" w:hAnsi="Consolas" w:cs="Consolas"/>
-                                <w:sz w:val="16"/>
-                                <w:szCs w:val="16"/>
-                                <w:lang w:bidi="ar-SA"/>
-                              </w:rPr>
-                              <w:t>{</w:t>
-                            </w:r>
-                            <w:proofErr w:type="gramEnd"/>
-                            <w:r>
-                              <w:rPr>
-                                <w:rFonts w:ascii="Consolas" w:hAnsi="Consolas" w:cs="Consolas"/>
-                                <w:sz w:val="16"/>
-                                <w:szCs w:val="16"/>
-                                <w:lang w:bidi="ar-SA"/>
-                              </w:rPr>
-                              <w:t>internal</w:t>
-                            </w:r>
-                            <w:r>
-                              <w:rPr>
-                                <w:rFonts w:ascii="Consolas" w:hAnsi="Consolas" w:cs="Consolas"/>
-                                <w:sz w:val="16"/>
-                                <w:szCs w:val="16"/>
-                                <w:lang w:bidi="ar-SA"/>
-                              </w:rPr>
-                              <w:t>}</w:t>
+                              <w:t>internal}</w:t>
                             </w:r>
                           </w:p>
                           <w:p>
@@ -4285,19 +4194,19 @@
                                 <w:szCs w:val="16"/>
                                 <w:lang w:bidi="ar-SA"/>
                               </w:rPr>
-                              <w:t>ctorM</w:t>
-                            </w:r>
-                            <w:r>
-                              <w:rPr>
-                                <w:rFonts w:ascii="Consolas" w:hAnsi="Consolas" w:cs="Consolas"/>
-                                <w:color w:val="808080"/>
+                              <w:t>ctorModifier</w:t>
+                            </w:r>
+                            <w:proofErr w:type="spellEnd"/>
+                            <w:r>
+                              <w:rPr>
+                                <w:rFonts w:ascii="Consolas" w:hAnsi="Consolas" w:cs="Consolas"/>
                                 <w:sz w:val="16"/>
                                 <w:szCs w:val="16"/>
                                 <w:lang w:bidi="ar-SA"/>
                               </w:rPr>
-                              <w:t>odifier</w:t>
-                            </w:r>
-                            <w:proofErr w:type="spellEnd"/>
+                              <w:t>{</w:t>
+                            </w:r>
+                            <w:proofErr w:type="gramEnd"/>
                             <w:r>
                               <w:rPr>
                                 <w:rFonts w:ascii="Consolas" w:hAnsi="Consolas" w:cs="Consolas"/>
@@ -4305,26 +4214,7 @@
                                 <w:szCs w:val="16"/>
                                 <w:lang w:bidi="ar-SA"/>
                               </w:rPr>
-                              <w:t>{</w:t>
-                            </w:r>
-                            <w:proofErr w:type="gramEnd"/>
-                            <w:r>
-                              <w:rPr>
-                                <w:rFonts w:ascii="Consolas" w:hAnsi="Consolas" w:cs="Consolas"/>
-                                <w:sz w:val="16"/>
-                                <w:szCs w:val="16"/>
-                                <w:lang w:bidi="ar-SA"/>
-                              </w:rPr>
-                              <w:t>private</w:t>
-                            </w:r>
-                            <w:r>
-                              <w:rPr>
-                                <w:rFonts w:ascii="Consolas" w:hAnsi="Consolas" w:cs="Consolas"/>
-                                <w:sz w:val="16"/>
-                                <w:szCs w:val="16"/>
-                                <w:lang w:bidi="ar-SA"/>
-                              </w:rPr>
-                              <w:t>}</w:t>
+                              <w:t>private}</w:t>
                             </w:r>
                           </w:p>
                         </w:txbxContent>
@@ -4560,55 +4450,26 @@
                           <w:szCs w:val="16"/>
                           <w:lang w:bidi="ar-SA"/>
                         </w:rPr>
-                        <w:t>@</w:t>
-                      </w:r>
-                      <w:r>
-                        <w:rPr>
-                          <w:rFonts w:ascii="Consolas" w:hAnsi="Consolas" w:cs="Consolas"/>
-                          <w:color w:val="808080"/>
+                        <w:t>@modifier</w:t>
+                      </w:r>
+                      <w:r>
+                        <w:rPr>
+                          <w:rFonts w:ascii="Consolas" w:hAnsi="Consolas" w:cs="Consolas"/>
                           <w:sz w:val="16"/>
                           <w:szCs w:val="16"/>
                           <w:lang w:bidi="ar-SA"/>
                         </w:rPr>
-                        <w:t>m</w:t>
-                      </w:r>
-                      <w:r>
-                        <w:rPr>
-                          <w:rFonts w:ascii="Consolas" w:hAnsi="Consolas" w:cs="Consolas"/>
-                          <w:color w:val="808080"/>
+                        <w:t>{</w:t>
+                      </w:r>
+                      <w:proofErr w:type="gramEnd"/>
+                      <w:r>
+                        <w:rPr>
+                          <w:rFonts w:ascii="Consolas" w:hAnsi="Consolas" w:cs="Consolas"/>
                           <w:sz w:val="16"/>
                           <w:szCs w:val="16"/>
                           <w:lang w:bidi="ar-SA"/>
                         </w:rPr>
-                        <w:t>odifier</w:t>
-                      </w:r>
-                      <w:r>
-                        <w:rPr>
-                          <w:rFonts w:ascii="Consolas" w:hAnsi="Consolas" w:cs="Consolas"/>
-                          <w:sz w:val="16"/>
-                          <w:szCs w:val="16"/>
-                          <w:lang w:bidi="ar-SA"/>
-                        </w:rPr>
-                        <w:t>{</w:t>
-                      </w:r>
-                      <w:proofErr w:type="gramEnd"/>
-                      <w:r>
-                        <w:rPr>
-                          <w:rFonts w:ascii="Consolas" w:hAnsi="Consolas" w:cs="Consolas"/>
-                          <w:sz w:val="16"/>
-                          <w:szCs w:val="16"/>
-                          <w:lang w:bidi="ar-SA"/>
-                        </w:rPr>
-                        <w:t>internal</w:t>
-                      </w:r>
-                      <w:r>
-                        <w:rPr>
-                          <w:rFonts w:ascii="Consolas" w:hAnsi="Consolas" w:cs="Consolas"/>
-                          <w:sz w:val="16"/>
-                          <w:szCs w:val="16"/>
-                          <w:lang w:bidi="ar-SA"/>
-                        </w:rPr>
-                        <w:t>}</w:t>
+                        <w:t>internal}</w:t>
                       </w:r>
                     </w:p>
                     <w:p>
@@ -4644,19 +4505,19 @@
                           <w:szCs w:val="16"/>
                           <w:lang w:bidi="ar-SA"/>
                         </w:rPr>
-                        <w:t>ctorM</w:t>
-                      </w:r>
-                      <w:r>
-                        <w:rPr>
-                          <w:rFonts w:ascii="Consolas" w:hAnsi="Consolas" w:cs="Consolas"/>
-                          <w:color w:val="808080"/>
+                        <w:t>ctorModifier</w:t>
+                      </w:r>
+                      <w:proofErr w:type="spellEnd"/>
+                      <w:r>
+                        <w:rPr>
+                          <w:rFonts w:ascii="Consolas" w:hAnsi="Consolas" w:cs="Consolas"/>
                           <w:sz w:val="16"/>
                           <w:szCs w:val="16"/>
                           <w:lang w:bidi="ar-SA"/>
                         </w:rPr>
-                        <w:t>odifier</w:t>
-                      </w:r>
-                      <w:proofErr w:type="spellEnd"/>
+                        <w:t>{</w:t>
+                      </w:r>
+                      <w:proofErr w:type="gramEnd"/>
                       <w:r>
                         <w:rPr>
                           <w:rFonts w:ascii="Consolas" w:hAnsi="Consolas" w:cs="Consolas"/>
@@ -4664,26 +4525,7 @@
                           <w:szCs w:val="16"/>
                           <w:lang w:bidi="ar-SA"/>
                         </w:rPr>
-                        <w:t>{</w:t>
-                      </w:r>
-                      <w:proofErr w:type="gramEnd"/>
-                      <w:r>
-                        <w:rPr>
-                          <w:rFonts w:ascii="Consolas" w:hAnsi="Consolas" w:cs="Consolas"/>
-                          <w:sz w:val="16"/>
-                          <w:szCs w:val="16"/>
-                          <w:lang w:bidi="ar-SA"/>
-                        </w:rPr>
-                        <w:t>private</w:t>
-                      </w:r>
-                      <w:r>
-                        <w:rPr>
-                          <w:rFonts w:ascii="Consolas" w:hAnsi="Consolas" w:cs="Consolas"/>
-                          <w:sz w:val="16"/>
-                          <w:szCs w:val="16"/>
-                          <w:lang w:bidi="ar-SA"/>
-                        </w:rPr>
-                        <w:t>}</w:t>
+                        <w:t>private}</w:t>
                       </w:r>
                     </w:p>
                   </w:txbxContent>
@@ -5709,29 +5551,14 @@
       <w:r>
         <w:t xml:space="preserve">Figure </w:t>
       </w:r>
-      <w:proofErr w:type="gramEnd"/>
-      <w:r>
-        <w:fldChar w:fldCharType="begin"/>
-      </w:r>
-      <w:r>
-        <w:instrText xml:space="preserve"> SEQ Figure \* ARABIC </w:instrText>
-      </w:r>
-      <w:r>
-        <w:fldChar w:fldCharType="separate"/>
-      </w:r>
-      <w:r>
-        <w:rPr>
-          <w:noProof/>
-        </w:rPr>
-        <w:t>8</w:t>
-      </w:r>
-      <w:r>
-        <w:rPr>
-          <w:noProof/>
-        </w:rPr>
-        <w:fldChar w:fldCharType="end"/>
-      </w:r>
-      <w:proofErr w:type="gramStart"/>
+      <w:fldSimple w:instr=" SEQ Figure \* ARABIC ">
+        <w:r>
+          <w:rPr>
+            <w:noProof/>
+          </w:rPr>
+          <w:t>8</w:t>
+        </w:r>
+      </w:fldSimple>
       <w:r>
         <w:t>.</w:t>
       </w:r>
@@ -11827,29 +11654,14 @@
       <w:r>
         <w:t xml:space="preserve">Figure </w:t>
       </w:r>
-      <w:proofErr w:type="gramEnd"/>
-      <w:r>
-        <w:fldChar w:fldCharType="begin"/>
-      </w:r>
-      <w:r>
-        <w:instrText xml:space="preserve"> SEQ Figure \* ARABIC </w:instrText>
-      </w:r>
-      <w:r>
-        <w:fldChar w:fldCharType="separate"/>
-      </w:r>
-      <w:r>
-        <w:rPr>
-          <w:noProof/>
-        </w:rPr>
-        <w:t>9</w:t>
-      </w:r>
-      <w:r>
-        <w:rPr>
-          <w:noProof/>
-        </w:rPr>
-        <w:fldChar w:fldCharType="end"/>
-      </w:r>
-      <w:proofErr w:type="gramStart"/>
+      <w:fldSimple w:instr=" SEQ Figure \* ARABIC ">
+        <w:r>
+          <w:rPr>
+            <w:noProof/>
+          </w:rPr>
+          <w:t>9</w:t>
+        </w:r>
+      </w:fldSimple>
       <w:r>
         <w:t>.</w:t>
       </w:r>
@@ -11941,19 +11753,7 @@
                                 <w:szCs w:val="16"/>
                                 <w:lang w:eastAsia="zh-CN" w:bidi="ar-SA"/>
                               </w:rPr>
-                              <w:t>//</w:t>
-                            </w:r>
-                            <w:bookmarkStart w:id="11" w:name="_GoBack"/>
-                            <w:bookmarkEnd w:id="11"/>
-                            <w:r>
-                              <w:rPr>
-                                <w:rFonts w:ascii="Consolas" w:eastAsia="Times New Roman" w:hAnsi="Consolas" w:cs="Consolas"/>
-                                <w:color w:val="008000"/>
-                                <w:sz w:val="16"/>
-                                <w:szCs w:val="16"/>
-                                <w:lang w:eastAsia="zh-CN" w:bidi="ar-SA"/>
-                              </w:rPr>
-                              <w:t> rewrite syntax</w:t>
+                              <w:t>// rewrite syntax</w:t>
                             </w:r>
                             <w:r>
                               <w:rPr>
@@ -12519,19 +12319,7 @@
                           <w:szCs w:val="16"/>
                           <w:lang w:eastAsia="zh-CN" w:bidi="ar-SA"/>
                         </w:rPr>
-                        <w:t>//</w:t>
-                      </w:r>
-                      <w:bookmarkStart w:id="12" w:name="_GoBack"/>
-                      <w:bookmarkEnd w:id="12"/>
-                      <w:r>
-                        <w:rPr>
-                          <w:rFonts w:ascii="Consolas" w:eastAsia="Times New Roman" w:hAnsi="Consolas" w:cs="Consolas"/>
-                          <w:color w:val="008000"/>
-                          <w:sz w:val="16"/>
-                          <w:szCs w:val="16"/>
-                          <w:lang w:eastAsia="zh-CN" w:bidi="ar-SA"/>
-                        </w:rPr>
-                        <w:t> rewrite syntax</w:t>
+                        <w:t>// rewrite syntax</w:t>
                       </w:r>
                       <w:r>
                         <w:rPr>
@@ -13062,29 +12850,14 @@
       <w:r>
         <w:t xml:space="preserve">Figure </w:t>
       </w:r>
-      <w:proofErr w:type="gramEnd"/>
-      <w:r>
-        <w:fldChar w:fldCharType="begin"/>
-      </w:r>
-      <w:r>
-        <w:instrText xml:space="preserve"> SEQ Figure \* ARABIC </w:instrText>
-      </w:r>
-      <w:r>
-        <w:fldChar w:fldCharType="separate"/>
-      </w:r>
-      <w:r>
-        <w:rPr>
-          <w:noProof/>
-        </w:rPr>
-        <w:t>10</w:t>
-      </w:r>
-      <w:r>
-        <w:rPr>
-          <w:noProof/>
-        </w:rPr>
-        <w:fldChar w:fldCharType="end"/>
-      </w:r>
-      <w:proofErr w:type="gramStart"/>
+      <w:fldSimple w:instr=" SEQ Figure \* ARABIC ">
+        <w:r>
+          <w:rPr>
+            <w:noProof/>
+          </w:rPr>
+          <w:t>10</w:t>
+        </w:r>
+      </w:fldSimple>
       <w:r>
         <w:t>.</w:t>
       </w:r>
@@ -14329,29 +14102,14 @@
       <w:r>
         <w:t xml:space="preserve">Figure </w:t>
       </w:r>
-      <w:proofErr w:type="gramEnd"/>
-      <w:r>
-        <w:fldChar w:fldCharType="begin"/>
-      </w:r>
-      <w:r>
-        <w:instrText xml:space="preserve"> SEQ Figure \* ARABIC </w:instrText>
-      </w:r>
-      <w:r>
-        <w:fldChar w:fldCharType="separate"/>
-      </w:r>
-      <w:r>
-        <w:rPr>
-          <w:noProof/>
-        </w:rPr>
-        <w:t>11</w:t>
-      </w:r>
-      <w:r>
-        <w:rPr>
-          <w:noProof/>
-        </w:rPr>
-        <w:fldChar w:fldCharType="end"/>
-      </w:r>
-      <w:proofErr w:type="gramStart"/>
+      <w:fldSimple w:instr=" SEQ Figure \* ARABIC ">
+        <w:r>
+          <w:rPr>
+            <w:noProof/>
+          </w:rPr>
+          <w:t>11</w:t>
+        </w:r>
+      </w:fldSimple>
       <w:r>
         <w:t>.</w:t>
       </w:r>
@@ -14793,29 +14551,14 @@
       <w:r>
         <w:t xml:space="preserve">Figure </w:t>
       </w:r>
-      <w:proofErr w:type="gramEnd"/>
-      <w:r>
-        <w:fldChar w:fldCharType="begin"/>
-      </w:r>
-      <w:r>
-        <w:instrText xml:space="preserve"> SEQ Figure \* ARABIC </w:instrText>
-      </w:r>
-      <w:r>
-        <w:fldChar w:fldCharType="separate"/>
-      </w:r>
-      <w:r>
-        <w:rPr>
-          <w:noProof/>
-        </w:rPr>
-        <w:t>12</w:t>
-      </w:r>
-      <w:r>
-        <w:rPr>
-          <w:noProof/>
-        </w:rPr>
-        <w:fldChar w:fldCharType="end"/>
-      </w:r>
-      <w:proofErr w:type="gramStart"/>
+      <w:fldSimple w:instr=" SEQ Figure \* ARABIC ">
+        <w:r>
+          <w:rPr>
+            <w:noProof/>
+          </w:rPr>
+          <w:t>12</w:t>
+        </w:r>
+      </w:fldSimple>
       <w:r>
         <w:t>.</w:t>
       </w:r>
@@ -15265,29 +15008,14 @@
       <w:r>
         <w:t xml:space="preserve">Figure </w:t>
       </w:r>
-      <w:proofErr w:type="gramEnd"/>
-      <w:r>
-        <w:fldChar w:fldCharType="begin"/>
-      </w:r>
-      <w:r>
-        <w:instrText xml:space="preserve"> SEQ Figure \* ARABIC </w:instrText>
-      </w:r>
-      <w:r>
-        <w:fldChar w:fldCharType="separate"/>
-      </w:r>
-      <w:r>
-        <w:rPr>
-          <w:noProof/>
-        </w:rPr>
-        <w:t>13</w:t>
-      </w:r>
-      <w:r>
-        <w:rPr>
-          <w:noProof/>
-        </w:rPr>
-        <w:fldChar w:fldCharType="end"/>
-      </w:r>
-      <w:proofErr w:type="gramStart"/>
+      <w:fldSimple w:instr=" SEQ Figure \* ARABIC ">
+        <w:r>
+          <w:rPr>
+            <w:noProof/>
+          </w:rPr>
+          <w:t>13</w:t>
+        </w:r>
+      </w:fldSimple>
       <w:r>
         <w:t>.</w:t>
       </w:r>
@@ -15396,7 +15124,7 @@
         <w:b/>
         <w:noProof/>
       </w:rPr>
-      <w:t>7</w:t>
+      <w:t>5</w:t>
     </w:r>
     <w:r>
       <w:rPr>
@@ -16633,6 +16361,36 @@
   </w:num>
   <w:num w:numId="19">
     <w:abstractNumId w:val="11"/>
+  </w:num>
+  <w:num w:numId="20">
+    <w:abstractNumId w:val="12"/>
+    <w:lvlOverride w:ilvl="0">
+      <w:startOverride w:val="1"/>
+    </w:lvlOverride>
+    <w:lvlOverride w:ilvl="1">
+      <w:startOverride w:val="1"/>
+    </w:lvlOverride>
+    <w:lvlOverride w:ilvl="2">
+      <w:startOverride w:val="1"/>
+    </w:lvlOverride>
+    <w:lvlOverride w:ilvl="3">
+      <w:startOverride w:val="1"/>
+    </w:lvlOverride>
+    <w:lvlOverride w:ilvl="4">
+      <w:startOverride w:val="1"/>
+    </w:lvlOverride>
+    <w:lvlOverride w:ilvl="5">
+      <w:startOverride w:val="1"/>
+    </w:lvlOverride>
+    <w:lvlOverride w:ilvl="6">
+      <w:startOverride w:val="1"/>
+    </w:lvlOverride>
+    <w:lvlOverride w:ilvl="7">
+      <w:startOverride w:val="1"/>
+    </w:lvlOverride>
+    <w:lvlOverride w:ilvl="8">
+      <w:startOverride w:val="1"/>
+    </w:lvlOverride>
   </w:num>
 </w:numbering>
 </file>
@@ -17045,6 +16803,7 @@
   <w:style w:type="character" w:default="1" w:styleId="DefaultParagraphFont">
     <w:name w:val="Default Paragraph Font"/>
     <w:uiPriority w:val="1"/>
+    <w:semiHidden/>
     <w:unhideWhenUsed/>
   </w:style>
   <w:style w:type="table" w:default="1" w:styleId="TableNormal">
@@ -18098,6 +17857,7 @@
   <w:style w:type="character" w:default="1" w:styleId="DefaultParagraphFont">
     <w:name w:val="Default Paragraph Font"/>
     <w:uiPriority w:val="1"/>
+    <w:semiHidden/>
     <w:unhideWhenUsed/>
   </w:style>
   <w:style w:type="table" w:default="1" w:styleId="TableNormal">
@@ -19033,7 +18793,7 @@
 </file>
 
 <file path=customXml/itemProps1.xml><?xml version="1.0" encoding="utf-8"?>
-<ds:datastoreItem xmlns:ds="http://schemas.openxmlformats.org/officeDocument/2006/customXml" ds:itemID="{7DAFA4BE-1FF3-4F29-B99F-C011977E3030}">
+<ds:datastoreItem xmlns:ds="http://schemas.openxmlformats.org/officeDocument/2006/customXml" ds:itemID="{F1FF3F6E-256F-4777-A775-EDEB430AC927}">
   <ds:schemaRefs>
     <ds:schemaRef ds:uri="http://schemas.openxmlformats.org/officeDocument/2006/bibliography"/>
   </ds:schemaRefs>

</xml_diff>